<commit_message>
data science file created
</commit_message>
<xml_diff>
--- a/Git Assignement.docx
+++ b/Git Assignement.docx
@@ -850,6 +850,309 @@
           <w:szCs w:val="32"/>
         </w:rPr>
       </w:pPr>
+    </w:p>
+    <w:p>
+      <w:pPr>
+        <w:pStyle w:val="ListParagraph"/>
+        <w:numPr>
+          <w:ilvl w:val="0"/>
+          <w:numId w:val="8"/>
+        </w:numPr>
+        <w:jc w:val="left"/>
+        <w:rPr>
+          <w:b/>
+          <w:sz w:val="32"/>
+          <w:szCs w:val="32"/>
+        </w:rPr>
+      </w:pPr>
+      <w:r>
+        <w:rPr>
+          <w:b/>
+          <w:sz w:val="32"/>
+          <w:szCs w:val="32"/>
+        </w:rPr>
+        <w:t xml:space="preserve">Make changes in the ml.txt file </w:t>
+      </w:r>
+    </w:p>
+    <w:p>
+      <w:pPr>
+        <w:pStyle w:val="ListParagraph"/>
+        <w:ind w:left="1080"/>
+        <w:jc w:val="left"/>
+        <w:rPr>
+          <w:b/>
+          <w:sz w:val="32"/>
+          <w:szCs w:val="32"/>
+        </w:rPr>
+      </w:pPr>
+      <w:r>
+        <w:rPr>
+          <w:b/>
+          <w:noProof/>
+          <w:sz w:val="32"/>
+          <w:szCs w:val="32"/>
+        </w:rPr>
+        <w:drawing>
+          <wp:inline distT="0" distB="0" distL="0" distR="0">
+            <wp:extent cx="5931482" cy="885825"/>
+            <wp:effectExtent l="19050" t="0" r="0" b="0"/>
+            <wp:docPr id="22" name="Picture 22"/>
+            <wp:cNvGraphicFramePr>
+              <a:graphicFrameLocks xmlns:a="http://schemas.openxmlformats.org/drawingml/2006/main" noChangeAspect="1"/>
+            </wp:cNvGraphicFramePr>
+            <a:graphic xmlns:a="http://schemas.openxmlformats.org/drawingml/2006/main">
+              <a:graphicData uri="http://schemas.openxmlformats.org/drawingml/2006/picture">
+                <pic:pic xmlns:pic="http://schemas.openxmlformats.org/drawingml/2006/picture">
+                  <pic:nvPicPr>
+                    <pic:cNvPr id="0" name="Picture 22"/>
+                    <pic:cNvPicPr>
+                      <a:picLocks noChangeAspect="1" noChangeArrowheads="1"/>
+                    </pic:cNvPicPr>
+                  </pic:nvPicPr>
+                  <pic:blipFill>
+                    <a:blip r:embed="rId12" cstate="print"/>
+                    <a:srcRect/>
+                    <a:stretch>
+                      <a:fillRect/>
+                    </a:stretch>
+                  </pic:blipFill>
+                  <pic:spPr bwMode="auto">
+                    <a:xfrm>
+                      <a:off x="0" y="0"/>
+                      <a:ext cx="5943600" cy="887635"/>
+                    </a:xfrm>
+                    <a:prstGeom prst="rect">
+                      <a:avLst/>
+                    </a:prstGeom>
+                    <a:noFill/>
+                    <a:ln w="9525">
+                      <a:noFill/>
+                      <a:miter lim="800000"/>
+                      <a:headEnd/>
+                      <a:tailEnd/>
+                    </a:ln>
+                  </pic:spPr>
+                </pic:pic>
+              </a:graphicData>
+            </a:graphic>
+          </wp:inline>
+        </w:drawing>
+      </w:r>
+    </w:p>
+    <w:p>
+      <w:pPr>
+        <w:pStyle w:val="ListParagraph"/>
+        <w:ind w:left="1080"/>
+        <w:jc w:val="left"/>
+        <w:rPr>
+          <w:b/>
+          <w:sz w:val="32"/>
+          <w:szCs w:val="32"/>
+        </w:rPr>
+      </w:pPr>
+      <w:r>
+        <w:rPr>
+          <w:b/>
+          <w:noProof/>
+          <w:sz w:val="32"/>
+          <w:szCs w:val="32"/>
+        </w:rPr>
+        <w:drawing>
+          <wp:inline distT="0" distB="0" distL="0" distR="0">
+            <wp:extent cx="5943600" cy="1657859"/>
+            <wp:effectExtent l="19050" t="0" r="0" b="0"/>
+            <wp:docPr id="25" name="Picture 25"/>
+            <wp:cNvGraphicFramePr>
+              <a:graphicFrameLocks xmlns:a="http://schemas.openxmlformats.org/drawingml/2006/main" noChangeAspect="1"/>
+            </wp:cNvGraphicFramePr>
+            <a:graphic xmlns:a="http://schemas.openxmlformats.org/drawingml/2006/main">
+              <a:graphicData uri="http://schemas.openxmlformats.org/drawingml/2006/picture">
+                <pic:pic xmlns:pic="http://schemas.openxmlformats.org/drawingml/2006/picture">
+                  <pic:nvPicPr>
+                    <pic:cNvPr id="0" name="Picture 25"/>
+                    <pic:cNvPicPr>
+                      <a:picLocks noChangeAspect="1" noChangeArrowheads="1"/>
+                    </pic:cNvPicPr>
+                  </pic:nvPicPr>
+                  <pic:blipFill>
+                    <a:blip r:embed="rId13" cstate="print"/>
+                    <a:srcRect/>
+                    <a:stretch>
+                      <a:fillRect/>
+                    </a:stretch>
+                  </pic:blipFill>
+                  <pic:spPr bwMode="auto">
+                    <a:xfrm>
+                      <a:off x="0" y="0"/>
+                      <a:ext cx="5943600" cy="1657859"/>
+                    </a:xfrm>
+                    <a:prstGeom prst="rect">
+                      <a:avLst/>
+                    </a:prstGeom>
+                    <a:noFill/>
+                    <a:ln w="9525">
+                      <a:noFill/>
+                      <a:miter lim="800000"/>
+                      <a:headEnd/>
+                      <a:tailEnd/>
+                    </a:ln>
+                  </pic:spPr>
+                </pic:pic>
+              </a:graphicData>
+            </a:graphic>
+          </wp:inline>
+        </w:drawing>
+      </w:r>
+    </w:p>
+    <w:p>
+      <w:pPr>
+        <w:pStyle w:val="ListParagraph"/>
+        <w:ind w:left="1080"/>
+        <w:jc w:val="left"/>
+        <w:rPr>
+          <w:b/>
+          <w:sz w:val="32"/>
+          <w:szCs w:val="32"/>
+        </w:rPr>
+      </w:pPr>
+    </w:p>
+    <w:p>
+      <w:pPr>
+        <w:pStyle w:val="ListParagraph"/>
+        <w:ind w:left="1080"/>
+        <w:jc w:val="left"/>
+        <w:rPr>
+          <w:b/>
+          <w:sz w:val="32"/>
+          <w:szCs w:val="32"/>
+        </w:rPr>
+      </w:pPr>
+    </w:p>
+    <w:p>
+      <w:pPr>
+        <w:pStyle w:val="ListParagraph"/>
+        <w:ind w:left="1080"/>
+        <w:jc w:val="left"/>
+        <w:rPr>
+          <w:b/>
+          <w:sz w:val="32"/>
+          <w:szCs w:val="32"/>
+        </w:rPr>
+      </w:pPr>
+    </w:p>
+    <w:p>
+      <w:pPr>
+        <w:pStyle w:val="ListParagraph"/>
+        <w:ind w:left="1080"/>
+        <w:jc w:val="left"/>
+        <w:rPr>
+          <w:b/>
+          <w:sz w:val="32"/>
+          <w:szCs w:val="32"/>
+        </w:rPr>
+      </w:pPr>
+    </w:p>
+    <w:p>
+      <w:pPr>
+        <w:pStyle w:val="ListParagraph"/>
+        <w:ind w:left="1080"/>
+        <w:jc w:val="left"/>
+        <w:rPr>
+          <w:b/>
+          <w:sz w:val="32"/>
+          <w:szCs w:val="32"/>
+        </w:rPr>
+      </w:pPr>
+    </w:p>
+    <w:p>
+      <w:pPr>
+        <w:pStyle w:val="ListParagraph"/>
+        <w:ind w:left="1080"/>
+        <w:jc w:val="left"/>
+        <w:rPr>
+          <w:b/>
+          <w:sz w:val="32"/>
+          <w:szCs w:val="32"/>
+        </w:rPr>
+      </w:pPr>
+    </w:p>
+    <w:p>
+      <w:pPr>
+        <w:pStyle w:val="ListParagraph"/>
+        <w:ind w:left="1080"/>
+        <w:jc w:val="left"/>
+        <w:rPr>
+          <w:b/>
+          <w:noProof/>
+          <w:sz w:val="32"/>
+          <w:szCs w:val="32"/>
+        </w:rPr>
+      </w:pPr>
+    </w:p>
+    <w:p>
+      <w:pPr>
+        <w:pStyle w:val="ListParagraph"/>
+        <w:ind w:left="1080"/>
+        <w:jc w:val="left"/>
+        <w:rPr>
+          <w:b/>
+          <w:sz w:val="32"/>
+          <w:szCs w:val="32"/>
+        </w:rPr>
+      </w:pPr>
+      <w:r>
+        <w:rPr>
+          <w:b/>
+          <w:noProof/>
+          <w:sz w:val="32"/>
+          <w:szCs w:val="32"/>
+        </w:rPr>
+        <w:drawing>
+          <wp:inline distT="0" distB="0" distL="0" distR="0">
+            <wp:extent cx="5943600" cy="2022784"/>
+            <wp:effectExtent l="19050" t="0" r="0" b="0"/>
+            <wp:docPr id="28" name="Picture 28"/>
+            <wp:cNvGraphicFramePr>
+              <a:graphicFrameLocks xmlns:a="http://schemas.openxmlformats.org/drawingml/2006/main" noChangeAspect="1"/>
+            </wp:cNvGraphicFramePr>
+            <a:graphic xmlns:a="http://schemas.openxmlformats.org/drawingml/2006/main">
+              <a:graphicData uri="http://schemas.openxmlformats.org/drawingml/2006/picture">
+                <pic:pic xmlns:pic="http://schemas.openxmlformats.org/drawingml/2006/picture">
+                  <pic:nvPicPr>
+                    <pic:cNvPr id="0" name="Picture 28"/>
+                    <pic:cNvPicPr>
+                      <a:picLocks noChangeAspect="1" noChangeArrowheads="1"/>
+                    </pic:cNvPicPr>
+                  </pic:nvPicPr>
+                  <pic:blipFill>
+                    <a:blip r:embed="rId14" cstate="print"/>
+                    <a:srcRect/>
+                    <a:stretch>
+                      <a:fillRect/>
+                    </a:stretch>
+                  </pic:blipFill>
+                  <pic:spPr bwMode="auto">
+                    <a:xfrm>
+                      <a:off x="0" y="0"/>
+                      <a:ext cx="5943600" cy="2022784"/>
+                    </a:xfrm>
+                    <a:prstGeom prst="rect">
+                      <a:avLst/>
+                    </a:prstGeom>
+                    <a:noFill/>
+                    <a:ln w="9525">
+                      <a:noFill/>
+                      <a:miter lim="800000"/>
+                      <a:headEnd/>
+                      <a:tailEnd/>
+                    </a:ln>
+                  </pic:spPr>
+                </pic:pic>
+              </a:graphicData>
+            </a:graphic>
+          </wp:inline>
+        </w:drawing>
+      </w:r>
     </w:p>
     <w:p>
       <w:pPr>

</xml_diff>